<commit_message>
atualização da descrição de casos de uso
</commit_message>
<xml_diff>
--- a/Descrição de Caso de Uso.docx
+++ b/Descrição de Caso de Uso.docx
@@ -432,21 +432,7 @@
           <w:rFonts w:ascii="Arial" w:hAnsi="Arial" w:cs="Arial"/>
           <w:sz w:val="24"/>
         </w:rPr>
-        <w:t xml:space="preserve">      [4]1.1.  O Paciente é impossibilitado de finalizar cadastro </w:t>
-      </w:r>
-      <w:r>
-        <w:rPr>
-          <w:rFonts w:ascii="Arial" w:hAnsi="Arial" w:cs="Arial"/>
-          <w:sz w:val="24"/>
-        </w:rPr>
-        <w:t>e o Sistema exibe mensagem de erro</w:t>
-      </w:r>
-      <w:r>
-        <w:rPr>
-          <w:rFonts w:ascii="Arial" w:hAnsi="Arial" w:cs="Arial"/>
-          <w:sz w:val="24"/>
-        </w:rPr>
-        <w:t>;</w:t>
+        <w:t xml:space="preserve">      [4]1.1.  O Paciente é impossibilitado de finalizar cadastro e o Sistema exibe mensagem de erro;</w:t>
       </w:r>
     </w:p>
     <w:p>
@@ -1016,33 +1002,17 @@
           <w:rFonts w:ascii="Arial" w:hAnsi="Arial" w:cs="Arial"/>
           <w:sz w:val="24"/>
         </w:rPr>
-        <w:t xml:space="preserve">      []1.2.    Caso de Uso retorna ao passo </w:t>
-      </w:r>
-      <w:r>
-        <w:rPr>
-          <w:rFonts w:ascii="Arial" w:hAnsi="Arial" w:cs="Arial"/>
-          <w:sz w:val="24"/>
-        </w:rPr>
-        <w:t>4</w:t>
-      </w:r>
-      <w:r>
-        <w:rPr>
-          <w:rFonts w:ascii="Arial" w:hAnsi="Arial" w:cs="Arial"/>
-          <w:sz w:val="24"/>
-        </w:rPr>
-        <w:t xml:space="preserve"> do fluxo principal;</w:t>
-      </w:r>
-    </w:p>
-    <w:p>
-      <w:pPr>
-        <w:spacing w:after="0" w:line="240" w:lineRule="auto"/>
-        <w:rPr>
-          <w:rFonts w:ascii="Arial" w:hAnsi="Arial" w:cs="Arial"/>
-          <w:sz w:val="24"/>
-        </w:rPr>
-      </w:pPr>
-      <w:bookmarkStart w:id="0" w:name="_GoBack"/>
-      <w:bookmarkEnd w:id="0"/>
+        <w:t xml:space="preserve">      []1.2.    Caso de Uso retorna ao passo 4 do fluxo principal;</w:t>
+      </w:r>
+    </w:p>
+    <w:p>
+      <w:pPr>
+        <w:spacing w:after="0" w:line="240" w:lineRule="auto"/>
+        <w:rPr>
+          <w:rFonts w:ascii="Arial" w:hAnsi="Arial" w:cs="Arial"/>
+          <w:sz w:val="24"/>
+        </w:rPr>
+      </w:pPr>
       <w:r>
         <w:rPr>
           <w:rFonts w:ascii="Arial" w:hAnsi="Arial" w:cs="Arial"/>
@@ -1098,7 +1068,6 @@
         <w:spacing w:after="0" w:line="240" w:lineRule="auto"/>
         <w:rPr>
           <w:rFonts w:ascii="Arial" w:hAnsi="Arial" w:cs="Arial"/>
-          <w:b/>
           <w:sz w:val="24"/>
         </w:rPr>
       </w:pPr>
@@ -1110,6 +1079,21 @@
         </w:rPr>
         <w:t>Pré-condições:</w:t>
       </w:r>
+      <w:r>
+        <w:rPr>
+          <w:rFonts w:ascii="Arial" w:hAnsi="Arial" w:cs="Arial"/>
+          <w:b/>
+          <w:sz w:val="24"/>
+        </w:rPr>
+        <w:t xml:space="preserve"> </w:t>
+      </w:r>
+      <w:r>
+        <w:rPr>
+          <w:rFonts w:ascii="Arial" w:hAnsi="Arial" w:cs="Arial"/>
+          <w:sz w:val="24"/>
+        </w:rPr>
+        <w:t>Paciente cadastrado no sistema</w:t>
+      </w:r>
     </w:p>
     <w:p>
       <w:pPr>
@@ -1132,7 +1116,23 @@
           <w:rFonts w:ascii="Arial" w:hAnsi="Arial" w:cs="Arial"/>
           <w:sz w:val="24"/>
         </w:rPr>
-        <w:t>Paciente cadastrado no sistema</w:t>
+        <w:t xml:space="preserve">Paciente </w:t>
+      </w:r>
+      <w:proofErr w:type="spellStart"/>
+      <w:r>
+        <w:rPr>
+          <w:rFonts w:ascii="Arial" w:hAnsi="Arial" w:cs="Arial"/>
+          <w:sz w:val="24"/>
+        </w:rPr>
+        <w:t>logado</w:t>
+      </w:r>
+      <w:proofErr w:type="spellEnd"/>
+      <w:r>
+        <w:rPr>
+          <w:rFonts w:ascii="Arial" w:hAnsi="Arial" w:cs="Arial"/>
+          <w:sz w:val="24"/>
+        </w:rPr>
+        <w:t xml:space="preserve"> no sistema</w:t>
       </w:r>
     </w:p>
     <w:p>
@@ -1797,15 +1797,7 @@
           <w:b/>
           <w:sz w:val="24"/>
         </w:rPr>
-        <w:t>Pré-condições:</w:t>
-      </w:r>
-      <w:r>
-        <w:rPr>
-          <w:rFonts w:ascii="Arial" w:hAnsi="Arial" w:cs="Arial"/>
-          <w:b/>
-          <w:sz w:val="24"/>
-        </w:rPr>
-        <w:t xml:space="preserve"> </w:t>
+        <w:t xml:space="preserve">Pré-condições: </w:t>
       </w:r>
       <w:r>
         <w:rPr>
@@ -2007,14 +1999,7 @@
           <w:rFonts w:ascii="Arial" w:hAnsi="Arial" w:cs="Arial"/>
           <w:sz w:val="24"/>
         </w:rPr>
-        <w:t xml:space="preserve">o Paciente </w:t>
-      </w:r>
-      <w:r>
-        <w:rPr>
-          <w:rFonts w:ascii="Arial" w:hAnsi="Arial" w:cs="Arial"/>
-          <w:sz w:val="24"/>
-        </w:rPr>
-        <w:t>acessa os exercícios sugeridos pelo sistema</w:t>
+        <w:t>o Paciente acessa os exercícios sugeridos pelo sistema</w:t>
       </w:r>
     </w:p>
     <w:p>
@@ -2576,7 +2561,21 @@
           <w:rFonts w:ascii="Arial" w:hAnsi="Arial" w:cs="Arial"/>
           <w:sz w:val="24"/>
         </w:rPr>
-        <w:t xml:space="preserve">      [4]1.2.  </w:t>
+        <w:t xml:space="preserve">      [</w:t>
+      </w:r>
+      <w:r>
+        <w:rPr>
+          <w:rFonts w:ascii="Arial" w:hAnsi="Arial" w:cs="Arial"/>
+          <w:sz w:val="24"/>
+        </w:rPr>
+        <w:t>5</w:t>
+      </w:r>
+      <w:r>
+        <w:rPr>
+          <w:rFonts w:ascii="Arial" w:hAnsi="Arial" w:cs="Arial"/>
+          <w:sz w:val="24"/>
+        </w:rPr>
+        <w:t xml:space="preserve">]1.2.  </w:t>
       </w:r>
       <w:r>
         <w:rPr>
@@ -2781,14 +2780,7 @@
           <w:rFonts w:ascii="Arial" w:hAnsi="Arial" w:cs="Arial"/>
           <w:sz w:val="24"/>
         </w:rPr>
-        <w:t xml:space="preserve">Acessar </w:t>
-      </w:r>
-      <w:r>
-        <w:rPr>
-          <w:rFonts w:ascii="Arial" w:hAnsi="Arial" w:cs="Arial"/>
-          <w:sz w:val="24"/>
-        </w:rPr>
-        <w:t xml:space="preserve">gráfico semanal </w:t>
+        <w:t xml:space="preserve">Acessar gráfico semanal </w:t>
       </w:r>
     </w:p>
     <w:p>
@@ -2843,14 +2835,7 @@
           <w:rFonts w:ascii="Arial" w:hAnsi="Arial" w:cs="Arial"/>
           <w:sz w:val="24"/>
         </w:rPr>
-        <w:t>o Paciente acessa o</w:t>
-      </w:r>
-      <w:r>
-        <w:rPr>
-          <w:rFonts w:ascii="Arial" w:hAnsi="Arial" w:cs="Arial"/>
-          <w:sz w:val="24"/>
-        </w:rPr>
-        <w:t xml:space="preserve"> gráfico com os níveis semanais </w:t>
+        <w:t xml:space="preserve">o Paciente acessa o gráfico com os níveis semanais </w:t>
       </w:r>
     </w:p>
     <w:p>
@@ -2929,14 +2914,7 @@
           <w:rFonts w:ascii="Arial" w:hAnsi="Arial" w:cs="Arial"/>
           <w:sz w:val="24"/>
         </w:rPr>
-        <w:t>principal</w:t>
-      </w:r>
-      <w:r>
-        <w:rPr>
-          <w:rFonts w:ascii="Arial" w:hAnsi="Arial" w:cs="Arial"/>
-          <w:sz w:val="24"/>
-        </w:rPr>
-        <w:t xml:space="preserve"> </w:t>
+        <w:t xml:space="preserve">principal </w:t>
       </w:r>
     </w:p>
     <w:p>
@@ -2964,14 +2942,7 @@
           <w:rFonts w:ascii="Arial" w:hAnsi="Arial" w:cs="Arial"/>
           <w:sz w:val="24"/>
         </w:rPr>
-        <w:t>exibe</w:t>
-      </w:r>
-      <w:r>
-        <w:rPr>
-          <w:rFonts w:ascii="Arial" w:hAnsi="Arial" w:cs="Arial"/>
-          <w:sz w:val="24"/>
-        </w:rPr>
-        <w:t xml:space="preserve"> o gráfico</w:t>
+        <w:t>exibe o gráfico</w:t>
       </w:r>
       <w:r>
         <w:rPr>
@@ -3264,14 +3235,7 @@
           <w:rFonts w:ascii="Arial" w:hAnsi="Arial" w:cs="Arial"/>
           <w:sz w:val="24"/>
         </w:rPr>
-        <w:t xml:space="preserve">Acessar </w:t>
-      </w:r>
-      <w:r>
-        <w:rPr>
-          <w:rFonts w:ascii="Arial" w:hAnsi="Arial" w:cs="Arial"/>
-          <w:sz w:val="24"/>
-        </w:rPr>
-        <w:t>receita</w:t>
+        <w:t>Acessar receita</w:t>
       </w:r>
     </w:p>
     <w:p>
@@ -3326,14 +3290,7 @@
           <w:rFonts w:ascii="Arial" w:hAnsi="Arial" w:cs="Arial"/>
           <w:sz w:val="24"/>
         </w:rPr>
-        <w:t xml:space="preserve">o Paciente </w:t>
-      </w:r>
-      <w:r>
-        <w:rPr>
-          <w:rFonts w:ascii="Arial" w:hAnsi="Arial" w:cs="Arial"/>
-          <w:sz w:val="24"/>
-        </w:rPr>
-        <w:t>acessa a lista de receitas do sistema</w:t>
+        <w:t>o Paciente acessa a lista de receitas do sistema</w:t>
       </w:r>
     </w:p>
     <w:p>
@@ -3723,7 +3680,16 @@
           <w:rFonts w:ascii="Arial" w:hAnsi="Arial" w:cs="Arial"/>
           <w:sz w:val="24"/>
         </w:rPr>
-        <w:t>prefere buscar a receita a partir da procura na lista completa, sem filtro por ingrediente;</w:t>
+        <w:t xml:space="preserve">prefere buscar a receita a partir da </w:t>
+      </w:r>
+      <w:bookmarkStart w:id="0" w:name="_GoBack"/>
+      <w:bookmarkEnd w:id="0"/>
+      <w:r>
+        <w:rPr>
+          <w:rFonts w:ascii="Arial" w:hAnsi="Arial" w:cs="Arial"/>
+          <w:sz w:val="24"/>
+        </w:rPr>
+        <w:t>lista completa, sem filtro por ingrediente;</w:t>
       </w:r>
     </w:p>
     <w:p>

</xml_diff>

<commit_message>
atualização Descrição de Caso de Uso
</commit_message>
<xml_diff>
--- a/Descrição de Caso de Uso.docx
+++ b/Descrição de Caso de Uso.docx
@@ -2682,24 +2682,6 @@
           <w:sz w:val="24"/>
         </w:rPr>
       </w:pPr>
-    </w:p>
-    <w:p>
-      <w:pPr>
-        <w:spacing w:after="0" w:line="240" w:lineRule="auto"/>
-        <w:rPr>
-          <w:rFonts w:ascii="Arial" w:hAnsi="Arial" w:cs="Arial"/>
-          <w:sz w:val="24"/>
-        </w:rPr>
-      </w:pPr>
-    </w:p>
-    <w:p>
-      <w:pPr>
-        <w:spacing w:after="0" w:line="240" w:lineRule="auto"/>
-        <w:rPr>
-          <w:rFonts w:ascii="Arial" w:hAnsi="Arial" w:cs="Arial"/>
-          <w:sz w:val="24"/>
-        </w:rPr>
-      </w:pPr>
       <w:r>
         <w:rPr>
           <w:rFonts w:ascii="Arial" w:hAnsi="Arial" w:cs="Arial"/>
@@ -3171,31 +3153,13 @@
           <w:sz w:val="24"/>
         </w:rPr>
       </w:pPr>
-    </w:p>
-    <w:p>
-      <w:pPr>
-        <w:spacing w:after="0" w:line="240" w:lineRule="auto"/>
-        <w:rPr>
-          <w:rFonts w:ascii="Arial" w:hAnsi="Arial" w:cs="Arial"/>
-          <w:b/>
-          <w:sz w:val="24"/>
-        </w:rPr>
-      </w:pPr>
-    </w:p>
-    <w:p>
-      <w:pPr>
-        <w:spacing w:after="0" w:line="240" w:lineRule="auto"/>
-        <w:rPr>
-          <w:rFonts w:ascii="Arial" w:hAnsi="Arial" w:cs="Arial"/>
-          <w:sz w:val="24"/>
-        </w:rPr>
-      </w:pPr>
-      <w:r>
-        <w:rPr>
-          <w:rFonts w:ascii="Arial" w:hAnsi="Arial" w:cs="Arial"/>
-          <w:b/>
-          <w:sz w:val="24"/>
-        </w:rPr>
+      <w:r>
+        <w:rPr>
+          <w:rFonts w:ascii="Arial" w:hAnsi="Arial" w:cs="Arial"/>
+          <w:b/>
+          <w:sz w:val="24"/>
+        </w:rPr>
+        <w:lastRenderedPageBreak/>
         <w:t xml:space="preserve">Caso de </w:t>
       </w:r>
       <w:r>
@@ -3680,7 +3644,1222 @@
           <w:rFonts w:ascii="Arial" w:hAnsi="Arial" w:cs="Arial"/>
           <w:sz w:val="24"/>
         </w:rPr>
-        <w:t xml:space="preserve">prefere buscar a receita a partir da </w:t>
+        <w:t>prefere buscar a receita a partir da lista completa, sem filtro por ingrediente;</w:t>
+      </w:r>
+    </w:p>
+    <w:p>
+      <w:pPr>
+        <w:spacing w:after="0" w:line="240" w:lineRule="auto"/>
+        <w:rPr>
+          <w:rFonts w:ascii="Arial" w:hAnsi="Arial" w:cs="Arial"/>
+          <w:sz w:val="24"/>
+        </w:rPr>
+      </w:pPr>
+      <w:r>
+        <w:rPr>
+          <w:rFonts w:ascii="Arial" w:hAnsi="Arial" w:cs="Arial"/>
+          <w:sz w:val="24"/>
+        </w:rPr>
+        <w:t xml:space="preserve">      [3]1.2.     Caso de Uso retorna ao passo </w:t>
+      </w:r>
+      <w:r>
+        <w:rPr>
+          <w:rFonts w:ascii="Arial" w:hAnsi="Arial" w:cs="Arial"/>
+          <w:sz w:val="24"/>
+        </w:rPr>
+        <w:t>5 do fluxo principal</w:t>
+      </w:r>
+      <w:r>
+        <w:rPr>
+          <w:rFonts w:ascii="Arial" w:hAnsi="Arial" w:cs="Arial"/>
+          <w:sz w:val="24"/>
+        </w:rPr>
+        <w:t xml:space="preserve">;  </w:t>
+      </w:r>
+    </w:p>
+    <w:p>
+      <w:pPr>
+        <w:spacing w:after="0" w:line="240" w:lineRule="auto"/>
+        <w:rPr>
+          <w:rFonts w:ascii="Arial" w:hAnsi="Arial" w:cs="Arial"/>
+          <w:sz w:val="24"/>
+        </w:rPr>
+      </w:pPr>
+      <w:r>
+        <w:rPr>
+          <w:rFonts w:ascii="Arial" w:hAnsi="Arial" w:cs="Arial"/>
+          <w:sz w:val="24"/>
+        </w:rPr>
+        <w:t xml:space="preserve">      [</w:t>
+      </w:r>
+      <w:r>
+        <w:rPr>
+          <w:rFonts w:ascii="Arial" w:hAnsi="Arial" w:cs="Arial"/>
+          <w:sz w:val="24"/>
+        </w:rPr>
+        <w:t>3</w:t>
+      </w:r>
+      <w:r>
+        <w:rPr>
+          <w:rFonts w:ascii="Arial" w:hAnsi="Arial" w:cs="Arial"/>
+          <w:sz w:val="24"/>
+        </w:rPr>
+        <w:t>]</w:t>
+      </w:r>
+      <w:r>
+        <w:rPr>
+          <w:rFonts w:ascii="Arial" w:hAnsi="Arial" w:cs="Arial"/>
+          <w:sz w:val="24"/>
+        </w:rPr>
+        <w:t>2</w:t>
+      </w:r>
+      <w:r>
+        <w:rPr>
+          <w:rFonts w:ascii="Arial" w:hAnsi="Arial" w:cs="Arial"/>
+          <w:sz w:val="24"/>
+        </w:rPr>
+        <w:t xml:space="preserve">.1.     O Paciente </w:t>
+      </w:r>
+      <w:r>
+        <w:rPr>
+          <w:rFonts w:ascii="Arial" w:hAnsi="Arial" w:cs="Arial"/>
+          <w:sz w:val="24"/>
+        </w:rPr>
+        <w:t>não deseja visualizar outras informações da receita escolhida;</w:t>
+      </w:r>
+    </w:p>
+    <w:p>
+      <w:pPr>
+        <w:spacing w:after="0" w:line="240" w:lineRule="auto"/>
+        <w:rPr>
+          <w:rFonts w:ascii="Arial" w:hAnsi="Arial" w:cs="Arial"/>
+          <w:sz w:val="24"/>
+        </w:rPr>
+      </w:pPr>
+      <w:r>
+        <w:rPr>
+          <w:rFonts w:ascii="Arial" w:hAnsi="Arial" w:cs="Arial"/>
+          <w:sz w:val="24"/>
+        </w:rPr>
+        <w:t xml:space="preserve">      [</w:t>
+      </w:r>
+      <w:r>
+        <w:rPr>
+          <w:rFonts w:ascii="Arial" w:hAnsi="Arial" w:cs="Arial"/>
+          <w:sz w:val="24"/>
+        </w:rPr>
+        <w:t>3</w:t>
+      </w:r>
+      <w:r>
+        <w:rPr>
+          <w:rFonts w:ascii="Arial" w:hAnsi="Arial" w:cs="Arial"/>
+          <w:sz w:val="24"/>
+        </w:rPr>
+        <w:t>]2</w:t>
+      </w:r>
+      <w:r>
+        <w:rPr>
+          <w:rFonts w:ascii="Arial" w:hAnsi="Arial" w:cs="Arial"/>
+          <w:sz w:val="24"/>
+        </w:rPr>
+        <w:t xml:space="preserve">.2.     Caso de Uso retorna ao passo </w:t>
+      </w:r>
+      <w:r>
+        <w:rPr>
+          <w:rFonts w:ascii="Arial" w:hAnsi="Arial" w:cs="Arial"/>
+          <w:sz w:val="24"/>
+        </w:rPr>
+        <w:t>7</w:t>
+      </w:r>
+      <w:r>
+        <w:rPr>
+          <w:rFonts w:ascii="Arial" w:hAnsi="Arial" w:cs="Arial"/>
+          <w:sz w:val="24"/>
+        </w:rPr>
+        <w:t xml:space="preserve"> do fluxo principal;</w:t>
+      </w:r>
+    </w:p>
+    <w:p>
+      <w:pPr>
+        <w:spacing w:after="0" w:line="240" w:lineRule="auto"/>
+        <w:rPr>
+          <w:rFonts w:ascii="Arial" w:hAnsi="Arial" w:cs="Arial"/>
+          <w:sz w:val="24"/>
+        </w:rPr>
+      </w:pPr>
+    </w:p>
+    <w:p>
+      <w:pPr>
+        <w:spacing w:after="0" w:line="240" w:lineRule="auto"/>
+        <w:rPr>
+          <w:rFonts w:ascii="Arial" w:hAnsi="Arial" w:cs="Arial"/>
+          <w:sz w:val="24"/>
+        </w:rPr>
+      </w:pPr>
+      <w:r>
+        <w:rPr>
+          <w:rFonts w:ascii="Arial" w:hAnsi="Arial" w:cs="Arial"/>
+          <w:b/>
+          <w:sz w:val="24"/>
+        </w:rPr>
+        <w:t xml:space="preserve">Pré-condições: </w:t>
+      </w:r>
+      <w:r>
+        <w:rPr>
+          <w:rFonts w:ascii="Arial" w:hAnsi="Arial" w:cs="Arial"/>
+          <w:sz w:val="24"/>
+        </w:rPr>
+        <w:t xml:space="preserve">Paciente </w:t>
+      </w:r>
+      <w:proofErr w:type="spellStart"/>
+      <w:r>
+        <w:rPr>
+          <w:rFonts w:ascii="Arial" w:hAnsi="Arial" w:cs="Arial"/>
+          <w:sz w:val="24"/>
+        </w:rPr>
+        <w:t>logado</w:t>
+      </w:r>
+      <w:proofErr w:type="spellEnd"/>
+      <w:r>
+        <w:rPr>
+          <w:rFonts w:ascii="Arial" w:hAnsi="Arial" w:cs="Arial"/>
+          <w:sz w:val="24"/>
+        </w:rPr>
+        <w:t xml:space="preserve"> no software</w:t>
+      </w:r>
+    </w:p>
+    <w:p>
+      <w:pPr>
+        <w:spacing w:after="0" w:line="240" w:lineRule="auto"/>
+        <w:rPr>
+          <w:rFonts w:ascii="Arial" w:hAnsi="Arial" w:cs="Arial"/>
+          <w:sz w:val="24"/>
+        </w:rPr>
+      </w:pPr>
+      <w:r>
+        <w:rPr>
+          <w:rFonts w:ascii="Arial" w:hAnsi="Arial" w:cs="Arial"/>
+          <w:b/>
+          <w:sz w:val="24"/>
+        </w:rPr>
+        <w:t xml:space="preserve">Pós-condições: </w:t>
+      </w:r>
+    </w:p>
+    <w:p>
+      <w:pPr>
+        <w:spacing w:after="0" w:line="240" w:lineRule="auto"/>
+        <w:rPr>
+          <w:rFonts w:ascii="Arial" w:hAnsi="Arial" w:cs="Arial"/>
+          <w:sz w:val="24"/>
+        </w:rPr>
+      </w:pPr>
+    </w:p>
+    <w:p>
+      <w:pPr>
+        <w:spacing w:after="0" w:line="240" w:lineRule="auto"/>
+        <w:rPr>
+          <w:rFonts w:ascii="Arial" w:hAnsi="Arial" w:cs="Arial"/>
+          <w:sz w:val="24"/>
+        </w:rPr>
+      </w:pPr>
+      <w:r>
+        <w:rPr>
+          <w:rFonts w:ascii="Arial" w:hAnsi="Arial" w:cs="Arial"/>
+          <w:sz w:val="24"/>
+        </w:rPr>
+        <w:t>______________________________________________________________</w:t>
+      </w:r>
+    </w:p>
+    <w:p>
+      <w:pPr>
+        <w:spacing w:after="0" w:line="240" w:lineRule="auto"/>
+        <w:rPr>
+          <w:rFonts w:ascii="Arial" w:hAnsi="Arial" w:cs="Arial"/>
+          <w:sz w:val="24"/>
+        </w:rPr>
+      </w:pPr>
+    </w:p>
+    <w:p>
+      <w:pPr>
+        <w:spacing w:after="0" w:line="240" w:lineRule="auto"/>
+        <w:rPr>
+          <w:rFonts w:ascii="Arial" w:hAnsi="Arial" w:cs="Arial"/>
+          <w:b/>
+          <w:sz w:val="24"/>
+        </w:rPr>
+      </w:pPr>
+    </w:p>
+    <w:p>
+      <w:pPr>
+        <w:spacing w:after="0" w:line="240" w:lineRule="auto"/>
+        <w:rPr>
+          <w:rFonts w:ascii="Arial" w:hAnsi="Arial" w:cs="Arial"/>
+          <w:sz w:val="24"/>
+        </w:rPr>
+      </w:pPr>
+      <w:r>
+        <w:rPr>
+          <w:rFonts w:ascii="Arial" w:hAnsi="Arial" w:cs="Arial"/>
+          <w:b/>
+          <w:sz w:val="24"/>
+        </w:rPr>
+        <w:t xml:space="preserve">Caso de </w:t>
+      </w:r>
+      <w:r>
+        <w:rPr>
+          <w:rFonts w:ascii="Arial" w:hAnsi="Arial" w:cs="Arial"/>
+          <w:b/>
+          <w:sz w:val="24"/>
+        </w:rPr>
+        <w:t>U</w:t>
+      </w:r>
+      <w:r>
+        <w:rPr>
+          <w:rFonts w:ascii="Arial" w:hAnsi="Arial" w:cs="Arial"/>
+          <w:b/>
+          <w:sz w:val="24"/>
+        </w:rPr>
+        <w:t>so 0</w:t>
+      </w:r>
+      <w:r>
+        <w:rPr>
+          <w:rFonts w:ascii="Arial" w:hAnsi="Arial" w:cs="Arial"/>
+          <w:b/>
+          <w:sz w:val="24"/>
+        </w:rPr>
+        <w:t>7</w:t>
+      </w:r>
+      <w:r>
+        <w:rPr>
+          <w:rFonts w:ascii="Arial" w:hAnsi="Arial" w:cs="Arial"/>
+          <w:b/>
+          <w:sz w:val="24"/>
+        </w:rPr>
+        <w:t xml:space="preserve">: </w:t>
+      </w:r>
+      <w:r>
+        <w:rPr>
+          <w:rFonts w:ascii="Arial" w:hAnsi="Arial" w:cs="Arial"/>
+          <w:sz w:val="24"/>
+        </w:rPr>
+        <w:t>Informar Refeição</w:t>
+      </w:r>
+    </w:p>
+    <w:p>
+      <w:pPr>
+        <w:spacing w:after="0" w:line="240" w:lineRule="auto"/>
+        <w:rPr>
+          <w:rFonts w:ascii="Arial" w:hAnsi="Arial" w:cs="Arial"/>
+          <w:sz w:val="24"/>
+        </w:rPr>
+      </w:pPr>
+      <w:r>
+        <w:rPr>
+          <w:rFonts w:ascii="Arial" w:hAnsi="Arial" w:cs="Arial"/>
+          <w:b/>
+          <w:sz w:val="24"/>
+        </w:rPr>
+        <w:t xml:space="preserve">Atores: </w:t>
+      </w:r>
+      <w:r>
+        <w:rPr>
+          <w:rFonts w:ascii="Arial" w:hAnsi="Arial" w:cs="Arial"/>
+          <w:sz w:val="24"/>
+        </w:rPr>
+        <w:t>Paciente</w:t>
+      </w:r>
+    </w:p>
+    <w:p>
+      <w:pPr>
+        <w:spacing w:after="0" w:line="240" w:lineRule="auto"/>
+        <w:rPr>
+          <w:rFonts w:ascii="Arial" w:hAnsi="Arial" w:cs="Arial"/>
+          <w:sz w:val="24"/>
+        </w:rPr>
+      </w:pPr>
+      <w:r>
+        <w:rPr>
+          <w:rFonts w:ascii="Arial" w:hAnsi="Arial" w:cs="Arial"/>
+          <w:b/>
+          <w:sz w:val="24"/>
+        </w:rPr>
+        <w:t xml:space="preserve">Descrição: </w:t>
+      </w:r>
+      <w:r>
+        <w:rPr>
+          <w:rFonts w:ascii="Arial" w:hAnsi="Arial" w:cs="Arial"/>
+          <w:sz w:val="24"/>
+        </w:rPr>
+        <w:t xml:space="preserve">Descreve como </w:t>
+      </w:r>
+      <w:r>
+        <w:rPr>
+          <w:rFonts w:ascii="Arial" w:hAnsi="Arial" w:cs="Arial"/>
+          <w:sz w:val="24"/>
+        </w:rPr>
+        <w:t xml:space="preserve">o Paciente </w:t>
+      </w:r>
+      <w:r>
+        <w:rPr>
+          <w:rFonts w:ascii="Arial" w:hAnsi="Arial" w:cs="Arial"/>
+          <w:sz w:val="24"/>
+        </w:rPr>
+        <w:t>informa a refeição</w:t>
+      </w:r>
+    </w:p>
+    <w:p>
+      <w:pPr>
+        <w:spacing w:after="0" w:line="240" w:lineRule="auto"/>
+        <w:rPr>
+          <w:rFonts w:ascii="Arial" w:hAnsi="Arial" w:cs="Arial"/>
+          <w:sz w:val="24"/>
+        </w:rPr>
+      </w:pPr>
+    </w:p>
+    <w:p>
+      <w:pPr>
+        <w:spacing w:after="0" w:line="240" w:lineRule="auto"/>
+        <w:rPr>
+          <w:rFonts w:ascii="Arial" w:hAnsi="Arial" w:cs="Arial"/>
+          <w:b/>
+          <w:sz w:val="24"/>
+        </w:rPr>
+      </w:pPr>
+      <w:r>
+        <w:rPr>
+          <w:rFonts w:ascii="Arial" w:hAnsi="Arial" w:cs="Arial"/>
+          <w:b/>
+          <w:sz w:val="24"/>
+        </w:rPr>
+        <w:t>Fluxo Principal:</w:t>
+      </w:r>
+    </w:p>
+    <w:p>
+      <w:pPr>
+        <w:spacing w:after="0" w:line="240" w:lineRule="auto"/>
+        <w:rPr>
+          <w:rFonts w:ascii="Arial" w:hAnsi="Arial" w:cs="Arial"/>
+          <w:b/>
+          <w:sz w:val="24"/>
+        </w:rPr>
+      </w:pPr>
+    </w:p>
+    <w:p>
+      <w:pPr>
+        <w:pStyle w:val="PargrafodaLista"/>
+        <w:numPr>
+          <w:ilvl w:val="0"/>
+          <w:numId w:val="7"/>
+        </w:numPr>
+        <w:spacing w:after="0" w:line="240" w:lineRule="auto"/>
+        <w:rPr>
+          <w:rFonts w:ascii="Arial" w:hAnsi="Arial" w:cs="Arial"/>
+          <w:sz w:val="24"/>
+        </w:rPr>
+      </w:pPr>
+      <w:r>
+        <w:rPr>
+          <w:rFonts w:ascii="Arial" w:hAnsi="Arial" w:cs="Arial"/>
+          <w:sz w:val="24"/>
+        </w:rPr>
+        <w:t>O Paciente seleciona a opção “Informar Refeição” na tela principal;</w:t>
+      </w:r>
+    </w:p>
+    <w:p>
+      <w:pPr>
+        <w:pStyle w:val="PargrafodaLista"/>
+        <w:numPr>
+          <w:ilvl w:val="0"/>
+          <w:numId w:val="7"/>
+        </w:numPr>
+        <w:spacing w:after="0" w:line="240" w:lineRule="auto"/>
+        <w:rPr>
+          <w:rFonts w:ascii="Arial" w:hAnsi="Arial" w:cs="Arial"/>
+          <w:sz w:val="24"/>
+        </w:rPr>
+      </w:pPr>
+      <w:r>
+        <w:rPr>
+          <w:rFonts w:ascii="Arial" w:hAnsi="Arial" w:cs="Arial"/>
+          <w:sz w:val="24"/>
+        </w:rPr>
+        <w:t>O Sistema solicita a entrada de informações sobre a refeição;</w:t>
+      </w:r>
+    </w:p>
+    <w:p>
+      <w:pPr>
+        <w:pStyle w:val="PargrafodaLista"/>
+        <w:numPr>
+          <w:ilvl w:val="0"/>
+          <w:numId w:val="7"/>
+        </w:numPr>
+        <w:spacing w:after="0" w:line="240" w:lineRule="auto"/>
+        <w:rPr>
+          <w:rFonts w:ascii="Arial" w:hAnsi="Arial" w:cs="Arial"/>
+          <w:sz w:val="24"/>
+        </w:rPr>
+      </w:pPr>
+      <w:r>
+        <w:rPr>
+          <w:rFonts w:ascii="Arial" w:hAnsi="Arial" w:cs="Arial"/>
+          <w:sz w:val="24"/>
+        </w:rPr>
+        <w:t>O Paciente insere os pratos e/ou ingredientes da refeição e seleciona a opção “Verificar”;</w:t>
+      </w:r>
+    </w:p>
+    <w:p>
+      <w:pPr>
+        <w:pStyle w:val="PargrafodaLista"/>
+        <w:numPr>
+          <w:ilvl w:val="0"/>
+          <w:numId w:val="7"/>
+        </w:numPr>
+        <w:spacing w:after="0" w:line="240" w:lineRule="auto"/>
+        <w:rPr>
+          <w:rFonts w:ascii="Arial" w:hAnsi="Arial" w:cs="Arial"/>
+          <w:sz w:val="24"/>
+        </w:rPr>
+      </w:pPr>
+      <w:r>
+        <w:rPr>
+          <w:rFonts w:ascii="Arial" w:hAnsi="Arial" w:cs="Arial"/>
+          <w:sz w:val="24"/>
+        </w:rPr>
+        <w:t>O Sistema retorn</w:t>
+      </w:r>
+      <w:r>
+        <w:rPr>
+          <w:rFonts w:ascii="Arial" w:hAnsi="Arial" w:cs="Arial"/>
+          <w:sz w:val="24"/>
+        </w:rPr>
+        <w:t>a as informações sobre a refeição inserida pelo Paciente (índice glicêmico e se a refeição é apropriada para a situação glicêmica atual do Paciente);</w:t>
+      </w:r>
+    </w:p>
+    <w:p>
+      <w:pPr>
+        <w:pStyle w:val="PargrafodaLista"/>
+        <w:numPr>
+          <w:ilvl w:val="0"/>
+          <w:numId w:val="7"/>
+        </w:numPr>
+        <w:spacing w:after="0" w:line="240" w:lineRule="auto"/>
+        <w:rPr>
+          <w:rFonts w:ascii="Arial" w:hAnsi="Arial" w:cs="Arial"/>
+          <w:sz w:val="24"/>
+        </w:rPr>
+      </w:pPr>
+      <w:r>
+        <w:rPr>
+          <w:rFonts w:ascii="Arial" w:hAnsi="Arial" w:cs="Arial"/>
+          <w:sz w:val="24"/>
+        </w:rPr>
+        <w:t>Caso de Uso termina;</w:t>
+      </w:r>
+    </w:p>
+    <w:p>
+      <w:pPr>
+        <w:pStyle w:val="PargrafodaLista"/>
+        <w:spacing w:after="0" w:line="240" w:lineRule="auto"/>
+        <w:rPr>
+          <w:rFonts w:ascii="Arial" w:hAnsi="Arial" w:cs="Arial"/>
+          <w:sz w:val="24"/>
+        </w:rPr>
+      </w:pPr>
+    </w:p>
+    <w:p>
+      <w:pPr>
+        <w:spacing w:after="0" w:line="240" w:lineRule="auto"/>
+        <w:rPr>
+          <w:rFonts w:ascii="Arial" w:hAnsi="Arial" w:cs="Arial"/>
+          <w:b/>
+          <w:sz w:val="24"/>
+        </w:rPr>
+      </w:pPr>
+      <w:r>
+        <w:rPr>
+          <w:rFonts w:ascii="Arial" w:hAnsi="Arial" w:cs="Arial"/>
+          <w:b/>
+          <w:sz w:val="24"/>
+        </w:rPr>
+        <w:lastRenderedPageBreak/>
+        <w:t>Fluxos Alternativos:</w:t>
+      </w:r>
+    </w:p>
+    <w:p>
+      <w:pPr>
+        <w:spacing w:after="0" w:line="240" w:lineRule="auto"/>
+      </w:pPr>
+    </w:p>
+    <w:p>
+      <w:pPr>
+        <w:spacing w:after="0" w:line="240" w:lineRule="auto"/>
+        <w:rPr>
+          <w:rFonts w:ascii="Arial" w:hAnsi="Arial" w:cs="Arial"/>
+          <w:sz w:val="24"/>
+        </w:rPr>
+      </w:pPr>
+      <w:r>
+        <w:rPr>
+          <w:rFonts w:ascii="Arial" w:hAnsi="Arial" w:cs="Arial"/>
+          <w:sz w:val="24"/>
+        </w:rPr>
+        <w:t xml:space="preserve">      []1.1.       O Paciente desiste de </w:t>
+      </w:r>
+      <w:r>
+        <w:rPr>
+          <w:rFonts w:ascii="Arial" w:hAnsi="Arial" w:cs="Arial"/>
+          <w:sz w:val="24"/>
+        </w:rPr>
+        <w:t>informar a refeição</w:t>
+      </w:r>
+      <w:r>
+        <w:rPr>
+          <w:rFonts w:ascii="Arial" w:hAnsi="Arial" w:cs="Arial"/>
+          <w:sz w:val="24"/>
+        </w:rPr>
+        <w:t>;</w:t>
+      </w:r>
+    </w:p>
+    <w:p>
+      <w:pPr>
+        <w:spacing w:after="0" w:line="240" w:lineRule="auto"/>
+        <w:rPr>
+          <w:rFonts w:ascii="Arial" w:hAnsi="Arial" w:cs="Arial"/>
+          <w:sz w:val="24"/>
+        </w:rPr>
+      </w:pPr>
+      <w:r>
+        <w:rPr>
+          <w:rFonts w:ascii="Arial" w:hAnsi="Arial" w:cs="Arial"/>
+          <w:sz w:val="24"/>
+        </w:rPr>
+        <w:t xml:space="preserve">      []1.2.       Caso de Uso retorna ao passo </w:t>
+      </w:r>
+      <w:r>
+        <w:rPr>
+          <w:rFonts w:ascii="Arial" w:hAnsi="Arial" w:cs="Arial"/>
+          <w:sz w:val="24"/>
+        </w:rPr>
+        <w:t>5</w:t>
+      </w:r>
+      <w:r>
+        <w:rPr>
+          <w:rFonts w:ascii="Arial" w:hAnsi="Arial" w:cs="Arial"/>
+          <w:sz w:val="24"/>
+        </w:rPr>
+        <w:t xml:space="preserve"> do fluxo principal;</w:t>
+      </w:r>
+    </w:p>
+    <w:p>
+      <w:pPr>
+        <w:spacing w:after="0" w:line="240" w:lineRule="auto"/>
+        <w:rPr>
+          <w:rFonts w:ascii="Arial" w:hAnsi="Arial" w:cs="Arial"/>
+          <w:sz w:val="24"/>
+        </w:rPr>
+      </w:pPr>
+      <w:r>
+        <w:rPr>
+          <w:rFonts w:ascii="Arial" w:hAnsi="Arial" w:cs="Arial"/>
+          <w:sz w:val="24"/>
+        </w:rPr>
+        <w:t xml:space="preserve">      [4]1.1.     O Sistema não consegue retornar as informações</w:t>
+      </w:r>
+      <w:r>
+        <w:rPr>
+          <w:rFonts w:ascii="Arial" w:hAnsi="Arial" w:cs="Arial"/>
+          <w:sz w:val="24"/>
+        </w:rPr>
+        <w:t>;</w:t>
+      </w:r>
+    </w:p>
+    <w:p>
+      <w:pPr>
+        <w:spacing w:after="0" w:line="240" w:lineRule="auto"/>
+        <w:rPr>
+          <w:rFonts w:ascii="Arial" w:hAnsi="Arial" w:cs="Arial"/>
+          <w:sz w:val="24"/>
+        </w:rPr>
+      </w:pPr>
+      <w:r>
+        <w:rPr>
+          <w:rFonts w:ascii="Arial" w:hAnsi="Arial" w:cs="Arial"/>
+          <w:sz w:val="24"/>
+        </w:rPr>
+        <w:t xml:space="preserve">      [4</w:t>
+      </w:r>
+      <w:r>
+        <w:rPr>
+          <w:rFonts w:ascii="Arial" w:hAnsi="Arial" w:cs="Arial"/>
+          <w:sz w:val="24"/>
+        </w:rPr>
+        <w:t xml:space="preserve">]1.2.     Caso de Uso retorna ao passo </w:t>
+      </w:r>
+      <w:r>
+        <w:rPr>
+          <w:rFonts w:ascii="Arial" w:hAnsi="Arial" w:cs="Arial"/>
+          <w:sz w:val="24"/>
+        </w:rPr>
+        <w:t>2</w:t>
+      </w:r>
+      <w:r>
+        <w:rPr>
+          <w:rFonts w:ascii="Arial" w:hAnsi="Arial" w:cs="Arial"/>
+          <w:sz w:val="24"/>
+        </w:rPr>
+        <w:t xml:space="preserve"> do fluxo principal;</w:t>
+      </w:r>
+    </w:p>
+    <w:p>
+      <w:pPr>
+        <w:spacing w:after="0" w:line="240" w:lineRule="auto"/>
+        <w:rPr>
+          <w:rFonts w:ascii="Arial" w:hAnsi="Arial" w:cs="Arial"/>
+          <w:sz w:val="24"/>
+        </w:rPr>
+      </w:pPr>
+      <w:r>
+        <w:rPr>
+          <w:rFonts w:ascii="Arial" w:hAnsi="Arial" w:cs="Arial"/>
+          <w:sz w:val="24"/>
+        </w:rPr>
+        <w:t xml:space="preserve">      [4]2.1.     O Paciente resolve informar outro tipo de refeição;</w:t>
+      </w:r>
+    </w:p>
+    <w:p>
+      <w:pPr>
+        <w:spacing w:after="0" w:line="240" w:lineRule="auto"/>
+        <w:rPr>
+          <w:rFonts w:ascii="Arial" w:hAnsi="Arial" w:cs="Arial"/>
+          <w:sz w:val="24"/>
+        </w:rPr>
+      </w:pPr>
+      <w:r>
+        <w:rPr>
+          <w:rFonts w:ascii="Arial" w:hAnsi="Arial" w:cs="Arial"/>
+          <w:sz w:val="24"/>
+        </w:rPr>
+        <w:t xml:space="preserve">      [4]2.2.     O Paciente seleciona a opção “Informar Outra Refeição”;</w:t>
+      </w:r>
+    </w:p>
+    <w:p>
+      <w:pPr>
+        <w:spacing w:after="0" w:line="240" w:lineRule="auto"/>
+        <w:rPr>
+          <w:rFonts w:ascii="Arial" w:hAnsi="Arial" w:cs="Arial"/>
+          <w:sz w:val="24"/>
+        </w:rPr>
+      </w:pPr>
+      <w:r>
+        <w:rPr>
+          <w:rFonts w:ascii="Arial" w:hAnsi="Arial" w:cs="Arial"/>
+          <w:sz w:val="24"/>
+        </w:rPr>
+        <w:t xml:space="preserve">      [4]2.3.     Caso de Uso retorna ao passo 2 do fluxo principal;</w:t>
+      </w:r>
+      <w:r>
+        <w:rPr>
+          <w:rFonts w:ascii="Arial" w:hAnsi="Arial" w:cs="Arial"/>
+          <w:sz w:val="24"/>
+        </w:rPr>
+        <w:t xml:space="preserve">  </w:t>
+      </w:r>
+    </w:p>
+    <w:p>
+      <w:pPr>
+        <w:spacing w:after="0" w:line="240" w:lineRule="auto"/>
+        <w:rPr>
+          <w:rFonts w:ascii="Arial" w:hAnsi="Arial" w:cs="Arial"/>
+          <w:sz w:val="24"/>
+        </w:rPr>
+      </w:pPr>
+    </w:p>
+    <w:p>
+      <w:pPr>
+        <w:spacing w:after="0" w:line="240" w:lineRule="auto"/>
+        <w:rPr>
+          <w:rFonts w:ascii="Arial" w:hAnsi="Arial" w:cs="Arial"/>
+          <w:sz w:val="24"/>
+        </w:rPr>
+      </w:pPr>
+      <w:r>
+        <w:rPr>
+          <w:rFonts w:ascii="Arial" w:hAnsi="Arial" w:cs="Arial"/>
+          <w:b/>
+          <w:sz w:val="24"/>
+        </w:rPr>
+        <w:t xml:space="preserve">Pré-condições: </w:t>
+      </w:r>
+      <w:r>
+        <w:rPr>
+          <w:rFonts w:ascii="Arial" w:hAnsi="Arial" w:cs="Arial"/>
+          <w:sz w:val="24"/>
+        </w:rPr>
+        <w:t xml:space="preserve">Paciente </w:t>
+      </w:r>
+      <w:proofErr w:type="spellStart"/>
+      <w:r>
+        <w:rPr>
+          <w:rFonts w:ascii="Arial" w:hAnsi="Arial" w:cs="Arial"/>
+          <w:sz w:val="24"/>
+        </w:rPr>
+        <w:t>logado</w:t>
+      </w:r>
+      <w:proofErr w:type="spellEnd"/>
+      <w:r>
+        <w:rPr>
+          <w:rFonts w:ascii="Arial" w:hAnsi="Arial" w:cs="Arial"/>
+          <w:sz w:val="24"/>
+        </w:rPr>
+        <w:t xml:space="preserve"> no software</w:t>
+      </w:r>
+    </w:p>
+    <w:p>
+      <w:pPr>
+        <w:spacing w:after="0" w:line="240" w:lineRule="auto"/>
+        <w:rPr>
+          <w:rFonts w:ascii="Arial" w:hAnsi="Arial" w:cs="Arial"/>
+          <w:sz w:val="24"/>
+        </w:rPr>
+      </w:pPr>
+      <w:r>
+        <w:rPr>
+          <w:rFonts w:ascii="Arial" w:hAnsi="Arial" w:cs="Arial"/>
+          <w:b/>
+          <w:sz w:val="24"/>
+        </w:rPr>
+        <w:t xml:space="preserve">Pós-condições: </w:t>
+      </w:r>
+    </w:p>
+    <w:p>
+      <w:pPr>
+        <w:spacing w:after="0" w:line="240" w:lineRule="auto"/>
+        <w:rPr>
+          <w:rFonts w:ascii="Arial" w:hAnsi="Arial" w:cs="Arial"/>
+          <w:sz w:val="24"/>
+        </w:rPr>
+      </w:pPr>
+    </w:p>
+    <w:p>
+      <w:pPr>
+        <w:spacing w:after="0" w:line="240" w:lineRule="auto"/>
+        <w:rPr>
+          <w:rFonts w:ascii="Arial" w:hAnsi="Arial" w:cs="Arial"/>
+          <w:sz w:val="24"/>
+        </w:rPr>
+      </w:pPr>
+      <w:r>
+        <w:rPr>
+          <w:rFonts w:ascii="Arial" w:hAnsi="Arial" w:cs="Arial"/>
+          <w:sz w:val="24"/>
+        </w:rPr>
+        <w:t>______________________________________________________________</w:t>
+      </w:r>
+    </w:p>
+    <w:p>
+      <w:pPr>
+        <w:spacing w:after="0" w:line="240" w:lineRule="auto"/>
+        <w:rPr>
+          <w:rFonts w:ascii="Arial" w:hAnsi="Arial" w:cs="Arial"/>
+          <w:sz w:val="24"/>
+        </w:rPr>
+      </w:pPr>
+    </w:p>
+    <w:p>
+      <w:pPr>
+        <w:spacing w:after="0" w:line="240" w:lineRule="auto"/>
+        <w:rPr>
+          <w:rFonts w:ascii="Arial" w:hAnsi="Arial" w:cs="Arial"/>
+          <w:b/>
+          <w:sz w:val="24"/>
+        </w:rPr>
+      </w:pPr>
+    </w:p>
+    <w:p>
+      <w:pPr>
+        <w:spacing w:after="0" w:line="240" w:lineRule="auto"/>
+        <w:rPr>
+          <w:rFonts w:ascii="Arial" w:hAnsi="Arial" w:cs="Arial"/>
+          <w:sz w:val="24"/>
+        </w:rPr>
+      </w:pPr>
+      <w:r>
+        <w:rPr>
+          <w:rFonts w:ascii="Arial" w:hAnsi="Arial" w:cs="Arial"/>
+          <w:b/>
+          <w:sz w:val="24"/>
+        </w:rPr>
+        <w:t xml:space="preserve">Caso de </w:t>
+      </w:r>
+      <w:r>
+        <w:rPr>
+          <w:rFonts w:ascii="Arial" w:hAnsi="Arial" w:cs="Arial"/>
+          <w:b/>
+          <w:sz w:val="24"/>
+        </w:rPr>
+        <w:t>U</w:t>
+      </w:r>
+      <w:r>
+        <w:rPr>
+          <w:rFonts w:ascii="Arial" w:hAnsi="Arial" w:cs="Arial"/>
+          <w:b/>
+          <w:sz w:val="24"/>
+        </w:rPr>
+        <w:t>so 0</w:t>
+      </w:r>
+      <w:r>
+        <w:rPr>
+          <w:rFonts w:ascii="Arial" w:hAnsi="Arial" w:cs="Arial"/>
+          <w:b/>
+          <w:sz w:val="24"/>
+        </w:rPr>
+        <w:t>8</w:t>
+      </w:r>
+      <w:r>
+        <w:rPr>
+          <w:rFonts w:ascii="Arial" w:hAnsi="Arial" w:cs="Arial"/>
+          <w:b/>
+          <w:sz w:val="24"/>
+        </w:rPr>
+        <w:t xml:space="preserve">: </w:t>
+      </w:r>
+      <w:r>
+        <w:rPr>
+          <w:rFonts w:ascii="Arial" w:hAnsi="Arial" w:cs="Arial"/>
+          <w:sz w:val="24"/>
+        </w:rPr>
+        <w:t>Configurar alarme</w:t>
+      </w:r>
+    </w:p>
+    <w:p>
+      <w:pPr>
+        <w:spacing w:after="0" w:line="240" w:lineRule="auto"/>
+        <w:rPr>
+          <w:rFonts w:ascii="Arial" w:hAnsi="Arial" w:cs="Arial"/>
+          <w:sz w:val="24"/>
+        </w:rPr>
+      </w:pPr>
+      <w:r>
+        <w:rPr>
+          <w:rFonts w:ascii="Arial" w:hAnsi="Arial" w:cs="Arial"/>
+          <w:b/>
+          <w:sz w:val="24"/>
+        </w:rPr>
+        <w:t xml:space="preserve">Atores: </w:t>
+      </w:r>
+      <w:r>
+        <w:rPr>
+          <w:rFonts w:ascii="Arial" w:hAnsi="Arial" w:cs="Arial"/>
+          <w:sz w:val="24"/>
+        </w:rPr>
+        <w:t>Paciente</w:t>
+      </w:r>
+    </w:p>
+    <w:p>
+      <w:pPr>
+        <w:spacing w:after="0" w:line="240" w:lineRule="auto"/>
+        <w:rPr>
+          <w:rFonts w:ascii="Arial" w:hAnsi="Arial" w:cs="Arial"/>
+          <w:sz w:val="24"/>
+        </w:rPr>
+      </w:pPr>
+      <w:r>
+        <w:rPr>
+          <w:rFonts w:ascii="Arial" w:hAnsi="Arial" w:cs="Arial"/>
+          <w:b/>
+          <w:sz w:val="24"/>
+        </w:rPr>
+        <w:t xml:space="preserve">Descrição: </w:t>
+      </w:r>
+      <w:r>
+        <w:rPr>
+          <w:rFonts w:ascii="Arial" w:hAnsi="Arial" w:cs="Arial"/>
+          <w:sz w:val="24"/>
+        </w:rPr>
+        <w:t xml:space="preserve">Descreve como </w:t>
+      </w:r>
+      <w:r>
+        <w:rPr>
+          <w:rFonts w:ascii="Arial" w:hAnsi="Arial" w:cs="Arial"/>
+          <w:sz w:val="24"/>
+        </w:rPr>
+        <w:t xml:space="preserve">o Paciente </w:t>
+      </w:r>
+      <w:r>
+        <w:rPr>
+          <w:rFonts w:ascii="Arial" w:hAnsi="Arial" w:cs="Arial"/>
+          <w:sz w:val="24"/>
+        </w:rPr>
+        <w:t>configura os alarmes</w:t>
+      </w:r>
+    </w:p>
+    <w:p>
+      <w:pPr>
+        <w:spacing w:after="0" w:line="240" w:lineRule="auto"/>
+        <w:rPr>
+          <w:rFonts w:ascii="Arial" w:hAnsi="Arial" w:cs="Arial"/>
+          <w:sz w:val="24"/>
+        </w:rPr>
+      </w:pPr>
+    </w:p>
+    <w:p>
+      <w:pPr>
+        <w:spacing w:after="0" w:line="240" w:lineRule="auto"/>
+        <w:rPr>
+          <w:rFonts w:ascii="Arial" w:hAnsi="Arial" w:cs="Arial"/>
+          <w:b/>
+          <w:sz w:val="24"/>
+        </w:rPr>
+      </w:pPr>
+      <w:r>
+        <w:rPr>
+          <w:rFonts w:ascii="Arial" w:hAnsi="Arial" w:cs="Arial"/>
+          <w:b/>
+          <w:sz w:val="24"/>
+        </w:rPr>
+        <w:t>Fluxo Principal:</w:t>
+      </w:r>
+    </w:p>
+    <w:p>
+      <w:pPr>
+        <w:spacing w:after="0" w:line="240" w:lineRule="auto"/>
+        <w:rPr>
+          <w:rFonts w:ascii="Arial" w:hAnsi="Arial" w:cs="Arial"/>
+          <w:b/>
+          <w:sz w:val="24"/>
+        </w:rPr>
+      </w:pPr>
+    </w:p>
+    <w:p>
+      <w:pPr>
+        <w:pStyle w:val="PargrafodaLista"/>
+        <w:numPr>
+          <w:ilvl w:val="0"/>
+          <w:numId w:val="8"/>
+        </w:numPr>
+        <w:spacing w:after="0" w:line="240" w:lineRule="auto"/>
+        <w:rPr>
+          <w:rFonts w:ascii="Arial" w:hAnsi="Arial" w:cs="Arial"/>
+          <w:sz w:val="24"/>
+        </w:rPr>
+      </w:pPr>
+      <w:r>
+        <w:rPr>
+          <w:rFonts w:ascii="Arial" w:hAnsi="Arial" w:cs="Arial"/>
+          <w:sz w:val="24"/>
+        </w:rPr>
+        <w:t>O Paciente seleciona a opção “</w:t>
+      </w:r>
+      <w:r>
+        <w:rPr>
+          <w:rFonts w:ascii="Arial" w:hAnsi="Arial" w:cs="Arial"/>
+          <w:sz w:val="24"/>
+        </w:rPr>
+        <w:t>Alarmes</w:t>
+      </w:r>
+      <w:r>
+        <w:rPr>
+          <w:rFonts w:ascii="Arial" w:hAnsi="Arial" w:cs="Arial"/>
+          <w:sz w:val="24"/>
+        </w:rPr>
+        <w:t xml:space="preserve">” na tela </w:t>
+      </w:r>
+      <w:r>
+        <w:rPr>
+          <w:rFonts w:ascii="Arial" w:hAnsi="Arial" w:cs="Arial"/>
+          <w:sz w:val="24"/>
+        </w:rPr>
+        <w:t>principal</w:t>
+      </w:r>
+      <w:r>
+        <w:rPr>
+          <w:rFonts w:ascii="Arial" w:hAnsi="Arial" w:cs="Arial"/>
+          <w:sz w:val="24"/>
+        </w:rPr>
+        <w:t>;</w:t>
+      </w:r>
+    </w:p>
+    <w:p>
+      <w:pPr>
+        <w:pStyle w:val="PargrafodaLista"/>
+        <w:numPr>
+          <w:ilvl w:val="0"/>
+          <w:numId w:val="8"/>
+        </w:numPr>
+        <w:spacing w:after="0" w:line="240" w:lineRule="auto"/>
+        <w:rPr>
+          <w:rFonts w:ascii="Arial" w:hAnsi="Arial" w:cs="Arial"/>
+          <w:sz w:val="24"/>
+        </w:rPr>
+      </w:pPr>
+      <w:r>
+        <w:rPr>
+          <w:rFonts w:ascii="Arial" w:hAnsi="Arial" w:cs="Arial"/>
+          <w:sz w:val="24"/>
+        </w:rPr>
+        <w:t xml:space="preserve">O Sistema solicita a entrada de </w:t>
+      </w:r>
+      <w:r>
+        <w:rPr>
+          <w:rFonts w:ascii="Arial" w:hAnsi="Arial" w:cs="Arial"/>
+          <w:sz w:val="24"/>
+        </w:rPr>
+        <w:t>dados</w:t>
+      </w:r>
+      <w:r>
+        <w:rPr>
+          <w:rFonts w:ascii="Arial" w:hAnsi="Arial" w:cs="Arial"/>
+          <w:sz w:val="24"/>
+        </w:rPr>
+        <w:t xml:space="preserve"> necessári</w:t>
+      </w:r>
+      <w:r>
+        <w:rPr>
+          <w:rFonts w:ascii="Arial" w:hAnsi="Arial" w:cs="Arial"/>
+          <w:sz w:val="24"/>
+        </w:rPr>
+        <w:t>o</w:t>
+      </w:r>
+      <w:r>
+        <w:rPr>
+          <w:rFonts w:ascii="Arial" w:hAnsi="Arial" w:cs="Arial"/>
+          <w:sz w:val="24"/>
+        </w:rPr>
+        <w:t>s para a configuração do alarme</w:t>
+      </w:r>
+      <w:r>
+        <w:rPr>
+          <w:rFonts w:ascii="Arial" w:hAnsi="Arial" w:cs="Arial"/>
+          <w:sz w:val="24"/>
+        </w:rPr>
+        <w:t>;</w:t>
+      </w:r>
+    </w:p>
+    <w:p>
+      <w:pPr>
+        <w:pStyle w:val="PargrafodaLista"/>
+        <w:numPr>
+          <w:ilvl w:val="0"/>
+          <w:numId w:val="8"/>
+        </w:numPr>
+        <w:spacing w:after="0" w:line="240" w:lineRule="auto"/>
+        <w:rPr>
+          <w:rFonts w:ascii="Arial" w:hAnsi="Arial" w:cs="Arial"/>
+          <w:sz w:val="24"/>
+        </w:rPr>
+      </w:pPr>
+      <w:r>
+        <w:rPr>
+          <w:rFonts w:ascii="Arial" w:hAnsi="Arial" w:cs="Arial"/>
+          <w:sz w:val="24"/>
+        </w:rPr>
+        <w:t>O Paciente insere as informações sobre o alarme a ser definido (Nome do remédio e Horário) e seleciona a opção “Definir Alarme”;</w:t>
+      </w:r>
+    </w:p>
+    <w:p>
+      <w:pPr>
+        <w:pStyle w:val="PargrafodaLista"/>
+        <w:numPr>
+          <w:ilvl w:val="0"/>
+          <w:numId w:val="8"/>
+        </w:numPr>
+        <w:spacing w:after="0" w:line="240" w:lineRule="auto"/>
+        <w:rPr>
+          <w:rFonts w:ascii="Arial" w:hAnsi="Arial" w:cs="Arial"/>
+          <w:sz w:val="24"/>
+        </w:rPr>
+      </w:pPr>
+      <w:r>
+        <w:rPr>
+          <w:rFonts w:ascii="Arial" w:hAnsi="Arial" w:cs="Arial"/>
+          <w:sz w:val="24"/>
+        </w:rPr>
+        <w:t>Caso de Uso termina.</w:t>
+      </w:r>
+    </w:p>
+    <w:p>
+      <w:pPr>
+        <w:spacing w:after="0" w:line="240" w:lineRule="auto"/>
+        <w:rPr>
+          <w:rFonts w:ascii="Arial" w:hAnsi="Arial" w:cs="Arial"/>
+          <w:sz w:val="24"/>
+        </w:rPr>
+      </w:pPr>
+    </w:p>
+    <w:p>
+      <w:pPr>
+        <w:spacing w:after="0" w:line="240" w:lineRule="auto"/>
+        <w:rPr>
+          <w:rFonts w:ascii="Arial" w:hAnsi="Arial" w:cs="Arial"/>
+          <w:b/>
+          <w:sz w:val="24"/>
+        </w:rPr>
+      </w:pPr>
+      <w:r>
+        <w:rPr>
+          <w:rFonts w:ascii="Arial" w:hAnsi="Arial" w:cs="Arial"/>
+          <w:b/>
+          <w:sz w:val="24"/>
+        </w:rPr>
+        <w:t>Fluxos Alternativos:</w:t>
+      </w:r>
+    </w:p>
+    <w:p>
+      <w:pPr>
+        <w:spacing w:after="0" w:line="240" w:lineRule="auto"/>
+      </w:pPr>
+    </w:p>
+    <w:p>
+      <w:pPr>
+        <w:spacing w:after="0" w:line="240" w:lineRule="auto"/>
+        <w:rPr>
+          <w:rFonts w:ascii="Arial" w:hAnsi="Arial" w:cs="Arial"/>
+          <w:sz w:val="24"/>
+        </w:rPr>
+      </w:pPr>
+      <w:r>
+        <w:rPr>
+          <w:rFonts w:ascii="Arial" w:hAnsi="Arial" w:cs="Arial"/>
+          <w:sz w:val="24"/>
+        </w:rPr>
+        <w:t xml:space="preserve">      []1.1.       O Paciente desiste de </w:t>
+      </w:r>
+      <w:r>
+        <w:rPr>
+          <w:rFonts w:ascii="Arial" w:hAnsi="Arial" w:cs="Arial"/>
+          <w:sz w:val="24"/>
+        </w:rPr>
+        <w:t>configurar alarmes</w:t>
+      </w:r>
+      <w:r>
+        <w:rPr>
+          <w:rFonts w:ascii="Arial" w:hAnsi="Arial" w:cs="Arial"/>
+          <w:sz w:val="24"/>
+        </w:rPr>
+        <w:t>;</w:t>
+      </w:r>
+    </w:p>
+    <w:p>
+      <w:pPr>
+        <w:spacing w:after="0" w:line="240" w:lineRule="auto"/>
+        <w:rPr>
+          <w:rFonts w:ascii="Arial" w:hAnsi="Arial" w:cs="Arial"/>
+          <w:sz w:val="24"/>
+        </w:rPr>
+      </w:pPr>
+      <w:r>
+        <w:rPr>
+          <w:rFonts w:ascii="Arial" w:hAnsi="Arial" w:cs="Arial"/>
+          <w:sz w:val="24"/>
+        </w:rPr>
+        <w:t xml:space="preserve">      []1.2.       Caso de Uso retorna ao passo </w:t>
+      </w:r>
+      <w:r>
+        <w:rPr>
+          <w:rFonts w:ascii="Arial" w:hAnsi="Arial" w:cs="Arial"/>
+          <w:sz w:val="24"/>
+        </w:rPr>
+        <w:t>4</w:t>
       </w:r>
       <w:bookmarkStart w:id="0" w:name="_GoBack"/>
       <w:bookmarkEnd w:id="0"/>
@@ -3689,138 +4868,6 @@
           <w:rFonts w:ascii="Arial" w:hAnsi="Arial" w:cs="Arial"/>
           <w:sz w:val="24"/>
         </w:rPr>
-        <w:t>lista completa, sem filtro por ingrediente;</w:t>
-      </w:r>
-    </w:p>
-    <w:p>
-      <w:pPr>
-        <w:spacing w:after="0" w:line="240" w:lineRule="auto"/>
-        <w:rPr>
-          <w:rFonts w:ascii="Arial" w:hAnsi="Arial" w:cs="Arial"/>
-          <w:sz w:val="24"/>
-        </w:rPr>
-      </w:pPr>
-      <w:r>
-        <w:rPr>
-          <w:rFonts w:ascii="Arial" w:hAnsi="Arial" w:cs="Arial"/>
-          <w:sz w:val="24"/>
-        </w:rPr>
-        <w:t xml:space="preserve">      [3]1.2.     Caso de Uso retorna ao passo </w:t>
-      </w:r>
-      <w:r>
-        <w:rPr>
-          <w:rFonts w:ascii="Arial" w:hAnsi="Arial" w:cs="Arial"/>
-          <w:sz w:val="24"/>
-        </w:rPr>
-        <w:t>5 do fluxo principal</w:t>
-      </w:r>
-      <w:r>
-        <w:rPr>
-          <w:rFonts w:ascii="Arial" w:hAnsi="Arial" w:cs="Arial"/>
-          <w:sz w:val="24"/>
-        </w:rPr>
-        <w:t xml:space="preserve">;  </w:t>
-      </w:r>
-    </w:p>
-    <w:p>
-      <w:pPr>
-        <w:spacing w:after="0" w:line="240" w:lineRule="auto"/>
-        <w:rPr>
-          <w:rFonts w:ascii="Arial" w:hAnsi="Arial" w:cs="Arial"/>
-          <w:sz w:val="24"/>
-        </w:rPr>
-      </w:pPr>
-      <w:r>
-        <w:rPr>
-          <w:rFonts w:ascii="Arial" w:hAnsi="Arial" w:cs="Arial"/>
-          <w:sz w:val="24"/>
-        </w:rPr>
-        <w:t xml:space="preserve">      [</w:t>
-      </w:r>
-      <w:r>
-        <w:rPr>
-          <w:rFonts w:ascii="Arial" w:hAnsi="Arial" w:cs="Arial"/>
-          <w:sz w:val="24"/>
-        </w:rPr>
-        <w:t>3</w:t>
-      </w:r>
-      <w:r>
-        <w:rPr>
-          <w:rFonts w:ascii="Arial" w:hAnsi="Arial" w:cs="Arial"/>
-          <w:sz w:val="24"/>
-        </w:rPr>
-        <w:t>]</w:t>
-      </w:r>
-      <w:r>
-        <w:rPr>
-          <w:rFonts w:ascii="Arial" w:hAnsi="Arial" w:cs="Arial"/>
-          <w:sz w:val="24"/>
-        </w:rPr>
-        <w:t>2</w:t>
-      </w:r>
-      <w:r>
-        <w:rPr>
-          <w:rFonts w:ascii="Arial" w:hAnsi="Arial" w:cs="Arial"/>
-          <w:sz w:val="24"/>
-        </w:rPr>
-        <w:t xml:space="preserve">.1.     O Paciente </w:t>
-      </w:r>
-      <w:r>
-        <w:rPr>
-          <w:rFonts w:ascii="Arial" w:hAnsi="Arial" w:cs="Arial"/>
-          <w:sz w:val="24"/>
-        </w:rPr>
-        <w:t>não deseja visualizar outras informações da receita escolhida;</w:t>
-      </w:r>
-    </w:p>
-    <w:p>
-      <w:pPr>
-        <w:spacing w:after="0" w:line="240" w:lineRule="auto"/>
-        <w:rPr>
-          <w:rFonts w:ascii="Arial" w:hAnsi="Arial" w:cs="Arial"/>
-          <w:sz w:val="24"/>
-        </w:rPr>
-      </w:pPr>
-      <w:r>
-        <w:rPr>
-          <w:rFonts w:ascii="Arial" w:hAnsi="Arial" w:cs="Arial"/>
-          <w:sz w:val="24"/>
-        </w:rPr>
-        <w:t xml:space="preserve">      [</w:t>
-      </w:r>
-      <w:r>
-        <w:rPr>
-          <w:rFonts w:ascii="Arial" w:hAnsi="Arial" w:cs="Arial"/>
-          <w:sz w:val="24"/>
-        </w:rPr>
-        <w:t>3</w:t>
-      </w:r>
-      <w:r>
-        <w:rPr>
-          <w:rFonts w:ascii="Arial" w:hAnsi="Arial" w:cs="Arial"/>
-          <w:sz w:val="24"/>
-        </w:rPr>
-        <w:t>]2</w:t>
-      </w:r>
-      <w:r>
-        <w:rPr>
-          <w:rFonts w:ascii="Arial" w:hAnsi="Arial" w:cs="Arial"/>
-          <w:sz w:val="24"/>
-        </w:rPr>
-        <w:t xml:space="preserve">.2.     Caso de Uso retorna ao passo </w:t>
-      </w:r>
-      <w:r>
-        <w:rPr>
-          <w:rFonts w:ascii="Arial" w:hAnsi="Arial" w:cs="Arial"/>
-          <w:sz w:val="24"/>
-        </w:rPr>
-        <w:t>7</w:t>
-      </w:r>
-      <w:r>
-        <w:rPr>
-          <w:rFonts w:ascii="Arial" w:hAnsi="Arial" w:cs="Arial"/>
-          <w:sz w:val="24"/>
-        </w:rPr>
         <w:t xml:space="preserve"> do fluxo principal;</w:t>
       </w:r>
     </w:p>
@@ -3832,6 +4879,70 @@
           <w:sz w:val="24"/>
         </w:rPr>
       </w:pPr>
+      <w:r>
+        <w:rPr>
+          <w:rFonts w:ascii="Arial" w:hAnsi="Arial" w:cs="Arial"/>
+          <w:sz w:val="24"/>
+        </w:rPr>
+        <w:t xml:space="preserve">      [3]1.1.     O Paciente prefere buscar a receita a partir da lista completa, sem filtro por ingrediente;</w:t>
+      </w:r>
+    </w:p>
+    <w:p>
+      <w:pPr>
+        <w:spacing w:after="0" w:line="240" w:lineRule="auto"/>
+        <w:rPr>
+          <w:rFonts w:ascii="Arial" w:hAnsi="Arial" w:cs="Arial"/>
+          <w:sz w:val="24"/>
+        </w:rPr>
+      </w:pPr>
+      <w:r>
+        <w:rPr>
+          <w:rFonts w:ascii="Arial" w:hAnsi="Arial" w:cs="Arial"/>
+          <w:sz w:val="24"/>
+        </w:rPr>
+        <w:t xml:space="preserve">      [3]1.2.     Caso de Uso retorna ao passo 5 do fluxo principal;  </w:t>
+      </w:r>
+    </w:p>
+    <w:p>
+      <w:pPr>
+        <w:spacing w:after="0" w:line="240" w:lineRule="auto"/>
+        <w:rPr>
+          <w:rFonts w:ascii="Arial" w:hAnsi="Arial" w:cs="Arial"/>
+          <w:sz w:val="24"/>
+        </w:rPr>
+      </w:pPr>
+      <w:r>
+        <w:rPr>
+          <w:rFonts w:ascii="Arial" w:hAnsi="Arial" w:cs="Arial"/>
+          <w:sz w:val="24"/>
+        </w:rPr>
+        <w:t xml:space="preserve">      [3]2.1.     O Paciente não deseja visualizar outras informações da receita escolhida;</w:t>
+      </w:r>
+    </w:p>
+    <w:p>
+      <w:pPr>
+        <w:spacing w:after="0" w:line="240" w:lineRule="auto"/>
+        <w:rPr>
+          <w:rFonts w:ascii="Arial" w:hAnsi="Arial" w:cs="Arial"/>
+          <w:sz w:val="24"/>
+        </w:rPr>
+      </w:pPr>
+      <w:r>
+        <w:rPr>
+          <w:rFonts w:ascii="Arial" w:hAnsi="Arial" w:cs="Arial"/>
+          <w:sz w:val="24"/>
+        </w:rPr>
+        <w:t xml:space="preserve">      [3]2.2.     Caso de Uso retorna ao passo 7 do fluxo principal;</w:t>
+      </w:r>
+    </w:p>
+    <w:p>
+      <w:pPr>
+        <w:spacing w:after="0" w:line="240" w:lineRule="auto"/>
+        <w:rPr>
+          <w:rFonts w:ascii="Arial" w:hAnsi="Arial" w:cs="Arial"/>
+          <w:sz w:val="24"/>
+        </w:rPr>
+      </w:pPr>
     </w:p>
     <w:p>
       <w:pPr>
@@ -3889,15 +5000,6 @@
         </w:rPr>
         <w:t xml:space="preserve">Pós-condições: </w:t>
       </w:r>
-    </w:p>
-    <w:p>
-      <w:pPr>
-        <w:spacing w:after="0" w:line="240" w:lineRule="auto"/>
-        <w:rPr>
-          <w:rFonts w:ascii="Arial" w:hAnsi="Arial" w:cs="Arial"/>
-          <w:sz w:val="24"/>
-        </w:rPr>
-      </w:pPr>
     </w:p>
     <w:p>
       <w:pPr>
@@ -4197,6 +5299,95 @@
     </w:lvl>
   </w:abstractNum>
   <w:abstractNum w:abstractNumId="3" w15:restartNumberingAfterBreak="0">
+    <w:nsid w:val="385A163E"/>
+    <w:multiLevelType w:val="hybridMultilevel"/>
+    <w:tmpl w:val="6182108C"/>
+    <w:lvl w:ilvl="0" w:tplc="0416000F">
+      <w:start w:val="1"/>
+      <w:numFmt w:val="decimal"/>
+      <w:lvlText w:val="%1."/>
+      <w:lvlJc w:val="left"/>
+      <w:pPr>
+        <w:ind w:left="720" w:hanging="360"/>
+      </w:pPr>
+      <w:rPr>
+        <w:rFonts w:hint="default"/>
+      </w:rPr>
+    </w:lvl>
+    <w:lvl w:ilvl="1" w:tplc="04160019" w:tentative="1">
+      <w:start w:val="1"/>
+      <w:numFmt w:val="lowerLetter"/>
+      <w:lvlText w:val="%2."/>
+      <w:lvlJc w:val="left"/>
+      <w:pPr>
+        <w:ind w:left="1440" w:hanging="360"/>
+      </w:pPr>
+    </w:lvl>
+    <w:lvl w:ilvl="2" w:tplc="0416001B" w:tentative="1">
+      <w:start w:val="1"/>
+      <w:numFmt w:val="lowerRoman"/>
+      <w:lvlText w:val="%3."/>
+      <w:lvlJc w:val="right"/>
+      <w:pPr>
+        <w:ind w:left="2160" w:hanging="180"/>
+      </w:pPr>
+    </w:lvl>
+    <w:lvl w:ilvl="3" w:tplc="0416000F" w:tentative="1">
+      <w:start w:val="1"/>
+      <w:numFmt w:val="decimal"/>
+      <w:lvlText w:val="%4."/>
+      <w:lvlJc w:val="left"/>
+      <w:pPr>
+        <w:ind w:left="2880" w:hanging="360"/>
+      </w:pPr>
+    </w:lvl>
+    <w:lvl w:ilvl="4" w:tplc="04160019" w:tentative="1">
+      <w:start w:val="1"/>
+      <w:numFmt w:val="lowerLetter"/>
+      <w:lvlText w:val="%5."/>
+      <w:lvlJc w:val="left"/>
+      <w:pPr>
+        <w:ind w:left="3600" w:hanging="360"/>
+      </w:pPr>
+    </w:lvl>
+    <w:lvl w:ilvl="5" w:tplc="0416001B" w:tentative="1">
+      <w:start w:val="1"/>
+      <w:numFmt w:val="lowerRoman"/>
+      <w:lvlText w:val="%6."/>
+      <w:lvlJc w:val="right"/>
+      <w:pPr>
+        <w:ind w:left="4320" w:hanging="180"/>
+      </w:pPr>
+    </w:lvl>
+    <w:lvl w:ilvl="6" w:tplc="0416000F" w:tentative="1">
+      <w:start w:val="1"/>
+      <w:numFmt w:val="decimal"/>
+      <w:lvlText w:val="%7."/>
+      <w:lvlJc w:val="left"/>
+      <w:pPr>
+        <w:ind w:left="5040" w:hanging="360"/>
+      </w:pPr>
+    </w:lvl>
+    <w:lvl w:ilvl="7" w:tplc="04160019" w:tentative="1">
+      <w:start w:val="1"/>
+      <w:numFmt w:val="lowerLetter"/>
+      <w:lvlText w:val="%8."/>
+      <w:lvlJc w:val="left"/>
+      <w:pPr>
+        <w:ind w:left="5760" w:hanging="360"/>
+      </w:pPr>
+    </w:lvl>
+    <w:lvl w:ilvl="8" w:tplc="0416001B" w:tentative="1">
+      <w:start w:val="1"/>
+      <w:numFmt w:val="lowerRoman"/>
+      <w:lvlText w:val="%9."/>
+      <w:lvlJc w:val="right"/>
+      <w:pPr>
+        <w:ind w:left="6480" w:hanging="180"/>
+      </w:pPr>
+    </w:lvl>
+  </w:abstractNum>
+  <w:abstractNum w:abstractNumId="4" w15:restartNumberingAfterBreak="0">
     <w:nsid w:val="436E24B2"/>
     <w:multiLevelType w:val="hybridMultilevel"/>
     <w:tmpl w:val="6182108C"/>
@@ -4285,7 +5476,96 @@
       </w:pPr>
     </w:lvl>
   </w:abstractNum>
-  <w:abstractNum w:abstractNumId="4" w15:restartNumberingAfterBreak="0">
+  <w:abstractNum w:abstractNumId="5" w15:restartNumberingAfterBreak="0">
+    <w:nsid w:val="44DB579D"/>
+    <w:multiLevelType w:val="hybridMultilevel"/>
+    <w:tmpl w:val="6182108C"/>
+    <w:lvl w:ilvl="0" w:tplc="0416000F">
+      <w:start w:val="1"/>
+      <w:numFmt w:val="decimal"/>
+      <w:lvlText w:val="%1."/>
+      <w:lvlJc w:val="left"/>
+      <w:pPr>
+        <w:ind w:left="720" w:hanging="360"/>
+      </w:pPr>
+      <w:rPr>
+        <w:rFonts w:hint="default"/>
+      </w:rPr>
+    </w:lvl>
+    <w:lvl w:ilvl="1" w:tplc="04160019" w:tentative="1">
+      <w:start w:val="1"/>
+      <w:numFmt w:val="lowerLetter"/>
+      <w:lvlText w:val="%2."/>
+      <w:lvlJc w:val="left"/>
+      <w:pPr>
+        <w:ind w:left="1440" w:hanging="360"/>
+      </w:pPr>
+    </w:lvl>
+    <w:lvl w:ilvl="2" w:tplc="0416001B" w:tentative="1">
+      <w:start w:val="1"/>
+      <w:numFmt w:val="lowerRoman"/>
+      <w:lvlText w:val="%3."/>
+      <w:lvlJc w:val="right"/>
+      <w:pPr>
+        <w:ind w:left="2160" w:hanging="180"/>
+      </w:pPr>
+    </w:lvl>
+    <w:lvl w:ilvl="3" w:tplc="0416000F" w:tentative="1">
+      <w:start w:val="1"/>
+      <w:numFmt w:val="decimal"/>
+      <w:lvlText w:val="%4."/>
+      <w:lvlJc w:val="left"/>
+      <w:pPr>
+        <w:ind w:left="2880" w:hanging="360"/>
+      </w:pPr>
+    </w:lvl>
+    <w:lvl w:ilvl="4" w:tplc="04160019" w:tentative="1">
+      <w:start w:val="1"/>
+      <w:numFmt w:val="lowerLetter"/>
+      <w:lvlText w:val="%5."/>
+      <w:lvlJc w:val="left"/>
+      <w:pPr>
+        <w:ind w:left="3600" w:hanging="360"/>
+      </w:pPr>
+    </w:lvl>
+    <w:lvl w:ilvl="5" w:tplc="0416001B" w:tentative="1">
+      <w:start w:val="1"/>
+      <w:numFmt w:val="lowerRoman"/>
+      <w:lvlText w:val="%6."/>
+      <w:lvlJc w:val="right"/>
+      <w:pPr>
+        <w:ind w:left="4320" w:hanging="180"/>
+      </w:pPr>
+    </w:lvl>
+    <w:lvl w:ilvl="6" w:tplc="0416000F" w:tentative="1">
+      <w:start w:val="1"/>
+      <w:numFmt w:val="decimal"/>
+      <w:lvlText w:val="%7."/>
+      <w:lvlJc w:val="left"/>
+      <w:pPr>
+        <w:ind w:left="5040" w:hanging="360"/>
+      </w:pPr>
+    </w:lvl>
+    <w:lvl w:ilvl="7" w:tplc="04160019" w:tentative="1">
+      <w:start w:val="1"/>
+      <w:numFmt w:val="lowerLetter"/>
+      <w:lvlText w:val="%8."/>
+      <w:lvlJc w:val="left"/>
+      <w:pPr>
+        <w:ind w:left="5760" w:hanging="360"/>
+      </w:pPr>
+    </w:lvl>
+    <w:lvl w:ilvl="8" w:tplc="0416001B" w:tentative="1">
+      <w:start w:val="1"/>
+      <w:numFmt w:val="lowerRoman"/>
+      <w:lvlText w:val="%9."/>
+      <w:lvlJc w:val="right"/>
+      <w:pPr>
+        <w:ind w:left="6480" w:hanging="180"/>
+      </w:pPr>
+    </w:lvl>
+  </w:abstractNum>
+  <w:abstractNum w:abstractNumId="6" w15:restartNumberingAfterBreak="0">
     <w:nsid w:val="590C638F"/>
     <w:multiLevelType w:val="hybridMultilevel"/>
     <w:tmpl w:val="6182108C"/>
@@ -4374,7 +5654,7 @@
       </w:pPr>
     </w:lvl>
   </w:abstractNum>
-  <w:abstractNum w:abstractNumId="5" w15:restartNumberingAfterBreak="0">
+  <w:abstractNum w:abstractNumId="7" w15:restartNumberingAfterBreak="0">
     <w:nsid w:val="5E8449E8"/>
     <w:multiLevelType w:val="hybridMultilevel"/>
     <w:tmpl w:val="6182108C"/>
@@ -4467,19 +5747,25 @@
     <w:abstractNumId w:val="1"/>
   </w:num>
   <w:num w:numId="2">
+    <w:abstractNumId w:val="6"/>
+  </w:num>
+  <w:num w:numId="3">
     <w:abstractNumId w:val="4"/>
   </w:num>
-  <w:num w:numId="3">
-    <w:abstractNumId w:val="3"/>
-  </w:num>
   <w:num w:numId="4">
-    <w:abstractNumId w:val="5"/>
+    <w:abstractNumId w:val="7"/>
   </w:num>
   <w:num w:numId="5">
     <w:abstractNumId w:val="0"/>
   </w:num>
   <w:num w:numId="6">
     <w:abstractNumId w:val="2"/>
+  </w:num>
+  <w:num w:numId="7">
+    <w:abstractNumId w:val="3"/>
+  </w:num>
+  <w:num w:numId="8">
+    <w:abstractNumId w:val="5"/>
   </w:num>
 </w:numbering>
 </file>

</xml_diff>